<commit_message>
Final Fracturing Assignment with Updated Collaboration Log
</commit_message>
<xml_diff>
--- a/Collaboration-Log .docx
+++ b/Collaboration-Log .docx
@@ -41,7 +41,7 @@
                     <pic:cNvPicPr/>
                   </pic:nvPicPr>
                   <pic:blipFill>
-                    <a:blip r:embed="rId8"/>
+                    <a:blip r:embed="rId7"/>
                     <a:stretch>
                       <a:fillRect/>
                     </a:stretch>
@@ -81,7 +81,7 @@
           <w:sz w:val="20"/>
           <w:szCs w:val="20"/>
         </w:rPr>
-        <w:t xml:space="preserve">: Alexander Dejesus </w:t>
+        <w:t>: Alexander Dejesus</w:t>
       </w:r>
     </w:p>
     <w:p>
@@ -106,23 +106,7 @@
           <w:sz w:val="20"/>
           <w:szCs w:val="20"/>
         </w:rPr>
-        <w:t xml:space="preserve"> 09/</w:t>
-      </w:r>
-      <w:r>
-        <w:rPr>
-          <w:rFonts w:ascii="Palatino Linotype" w:hAnsi="Palatino Linotype"/>
-          <w:sz w:val="20"/>
-          <w:szCs w:val="20"/>
-        </w:rPr>
-        <w:t>08</w:t>
-      </w:r>
-      <w:r>
-        <w:rPr>
-          <w:rFonts w:ascii="Palatino Linotype" w:hAnsi="Palatino Linotype"/>
-          <w:sz w:val="20"/>
-          <w:szCs w:val="20"/>
-        </w:rPr>
-        <w:t>/2024</w:t>
+        <w:t xml:space="preserve"> 09/09/24</w:t>
       </w:r>
     </w:p>
     <w:p>
@@ -250,18 +234,15 @@
         <w:tblLook w:val="04A0" w:firstRow="1" w:lastRow="0" w:firstColumn="1" w:lastColumn="0" w:noHBand="0" w:noVBand="1"/>
       </w:tblPr>
       <w:tblGrid>
-        <w:gridCol w:w="5229"/>
-        <w:gridCol w:w="1078"/>
-        <w:gridCol w:w="988"/>
-        <w:gridCol w:w="1545"/>
+        <w:gridCol w:w="5238"/>
+        <w:gridCol w:w="1080"/>
+        <w:gridCol w:w="990"/>
+        <w:gridCol w:w="1548"/>
       </w:tblGrid>
       <w:tr>
-        <w:trPr>
-          <w:trHeight w:val="185"/>
-        </w:trPr>
         <w:tc>
           <w:tcPr>
-            <w:tcW w:w="5229" w:type="dxa"/>
+            <w:tcW w:w="5238" w:type="dxa"/>
             <w:shd w:val="clear" w:color="auto" w:fill="BFBFBF" w:themeFill="background1" w:themeFillShade="BF"/>
           </w:tcPr>
           <w:p>
@@ -284,7 +265,7 @@
         </w:tc>
         <w:tc>
           <w:tcPr>
-            <w:tcW w:w="1078" w:type="dxa"/>
+            <w:tcW w:w="1080" w:type="dxa"/>
             <w:shd w:val="clear" w:color="auto" w:fill="BFBFBF" w:themeFill="background1" w:themeFillShade="BF"/>
           </w:tcPr>
           <w:p>
@@ -307,7 +288,7 @@
         </w:tc>
         <w:tc>
           <w:tcPr>
-            <w:tcW w:w="988" w:type="dxa"/>
+            <w:tcW w:w="990" w:type="dxa"/>
             <w:shd w:val="clear" w:color="auto" w:fill="BFBFBF" w:themeFill="background1" w:themeFillShade="BF"/>
           </w:tcPr>
           <w:p>
@@ -330,7 +311,7 @@
         </w:tc>
         <w:tc>
           <w:tcPr>
-            <w:tcW w:w="1545" w:type="dxa"/>
+            <w:tcW w:w="1548" w:type="dxa"/>
             <w:shd w:val="clear" w:color="auto" w:fill="BFBFBF" w:themeFill="background1" w:themeFillShade="BF"/>
           </w:tcPr>
           <w:p>
@@ -353,12 +334,9 @@
         </w:tc>
       </w:tr>
       <w:tr>
-        <w:trPr>
-          <w:trHeight w:val="151"/>
-        </w:trPr>
         <w:tc>
           <w:tcPr>
-            <w:tcW w:w="5229" w:type="dxa"/>
+            <w:tcW w:w="5238" w:type="dxa"/>
           </w:tcPr>
           <w:p>
             <w:pPr>
@@ -374,13 +352,47 @@
                 <w:sz w:val="20"/>
                 <w:szCs w:val="20"/>
               </w:rPr>
-              <w:t>I did not collaborate with anyone.</w:t>
+              <w:t>Collaboration with &lt;</w:t>
+            </w:r>
+            <w:r>
+              <w:rPr>
+                <w:rFonts w:ascii="Palatino Linotype" w:hAnsi="Palatino Linotype"/>
+                <w:sz w:val="20"/>
+                <w:szCs w:val="20"/>
+              </w:rPr>
+              <w:t>Gavin Heaver</w:t>
+            </w:r>
+            <w:proofErr w:type="gramStart"/>
+            <w:r>
+              <w:rPr>
+                <w:rFonts w:ascii="Palatino Linotype" w:hAnsi="Palatino Linotype"/>
+                <w:sz w:val="20"/>
+                <w:szCs w:val="20"/>
+              </w:rPr>
+              <w:t xml:space="preserve">&gt; </w:t>
+            </w:r>
+            <w:r>
+              <w:rPr>
+                <w:rFonts w:ascii="Palatino Linotype" w:hAnsi="Palatino Linotype"/>
+                <w:sz w:val="20"/>
+                <w:szCs w:val="20"/>
+              </w:rPr>
+              <w:t xml:space="preserve"> to</w:t>
+            </w:r>
+            <w:proofErr w:type="gramEnd"/>
+            <w:r>
+              <w:rPr>
+                <w:rFonts w:ascii="Palatino Linotype" w:hAnsi="Palatino Linotype"/>
+                <w:sz w:val="20"/>
+                <w:szCs w:val="20"/>
+              </w:rPr>
+              <w:t xml:space="preserve"> confirm my repository was up to grading standard</w:t>
             </w:r>
           </w:p>
         </w:tc>
         <w:tc>
           <w:tcPr>
-            <w:tcW w:w="1078" w:type="dxa"/>
+            <w:tcW w:w="1080" w:type="dxa"/>
           </w:tcPr>
           <w:p>
             <w:pPr>
@@ -396,29 +408,13 @@
                 <w:sz w:val="20"/>
                 <w:szCs w:val="20"/>
               </w:rPr>
-              <w:t>9</w:t>
-            </w:r>
-            <w:r>
-              <w:rPr>
-                <w:rFonts w:ascii="Palatino Linotype" w:hAnsi="Palatino Linotype"/>
-                <w:sz w:val="20"/>
-                <w:szCs w:val="20"/>
-              </w:rPr>
-              <w:t>/1/2</w:t>
-            </w:r>
-            <w:r>
-              <w:rPr>
-                <w:rFonts w:ascii="Palatino Linotype" w:hAnsi="Palatino Linotype"/>
-                <w:sz w:val="20"/>
-                <w:szCs w:val="20"/>
-              </w:rPr>
-              <w:t>4</w:t>
+              <w:t>09/09/24</w:t>
             </w:r>
           </w:p>
         </w:tc>
         <w:tc>
           <w:tcPr>
-            <w:tcW w:w="988" w:type="dxa"/>
+            <w:tcW w:w="990" w:type="dxa"/>
           </w:tcPr>
           <w:p>
             <w:pPr>
@@ -434,13 +430,13 @@
                 <w:sz w:val="20"/>
                 <w:szCs w:val="20"/>
               </w:rPr>
-              <w:t>N/A</w:t>
+              <w:t>5:30pm</w:t>
             </w:r>
           </w:p>
         </w:tc>
         <w:tc>
           <w:tcPr>
-            <w:tcW w:w="1545" w:type="dxa"/>
+            <w:tcW w:w="1548" w:type="dxa"/>
           </w:tcPr>
           <w:p>
             <w:pPr>
@@ -456,7 +452,23 @@
                 <w:sz w:val="20"/>
                 <w:szCs w:val="20"/>
               </w:rPr>
-              <w:t>N/A</w:t>
+              <w:t>~</w:t>
+            </w:r>
+            <w:r>
+              <w:rPr>
+                <w:rFonts w:ascii="Palatino Linotype" w:hAnsi="Palatino Linotype"/>
+                <w:sz w:val="20"/>
+                <w:szCs w:val="20"/>
+              </w:rPr>
+              <w:t>15</w:t>
+            </w:r>
+            <w:r>
+              <w:rPr>
+                <w:rFonts w:ascii="Palatino Linotype" w:hAnsi="Palatino Linotype"/>
+                <w:sz w:val="20"/>
+                <w:szCs w:val="20"/>
+              </w:rPr>
+              <w:t xml:space="preserve"> mins</w:t>
             </w:r>
           </w:p>
         </w:tc>
@@ -496,7 +508,7 @@
       </w:r>
     </w:p>
     <w:sectPr>
-      <w:headerReference w:type="default" r:id="rId9"/>
+      <w:headerReference w:type="default" r:id="rId8"/>
       <w:pgSz w:w="12240" w:h="15840"/>
       <w:pgMar w:top="1440" w:right="1800" w:bottom="1440" w:left="1800" w:header="720" w:footer="720" w:gutter="0"/>
       <w:cols w:space="720"/>
@@ -551,14 +563,11 @@
       <w:jc w:val="right"/>
     </w:pPr>
     <w:r>
-      <w:t xml:space="preserve">Alexander Dejesus </w:t>
+      <w:t>Student Name</w:t>
     </w:r>
-  </w:p>
-  <w:p>
-    <w:pPr>
-      <w:pStyle w:val="Header"/>
-      <w:jc w:val="right"/>
-    </w:pPr>
+    <w:r>
+      <w:t xml:space="preserve"> 1</w:t>
+    </w:r>
   </w:p>
 </w:hdr>
 </file>
@@ -1532,16 +1541,4 @@
   </a:objectDefaults>
   <a:extraClrSchemeLst/>
 </a:theme>
-</file>
-
-<file path=customXml/item1.xml><?xml version="1.0" encoding="utf-8"?>
-<b:Sources xmlns:b="http://schemas.openxmlformats.org/officeDocument/2006/bibliography" xmlns="http://schemas.openxmlformats.org/officeDocument/2006/bibliography" SelectedStyle="\MLASeventhEditionOfficeOnline.xsl" StyleName="MLA" Version="7"/>
-</file>
-
-<file path=customXml/itemProps1.xml><?xml version="1.0" encoding="utf-8"?>
-<ds:datastoreItem xmlns:ds="http://schemas.openxmlformats.org/officeDocument/2006/customXml" ds:itemID="{3870D00C-8AC8-4B3B-997D-1526D761DF3B}">
-  <ds:schemaRefs>
-    <ds:schemaRef ds:uri="http://schemas.openxmlformats.org/officeDocument/2006/bibliography"/>
-  </ds:schemaRefs>
-</ds:datastoreItem>
 </file>
</xml_diff>